<commit_message>
Create meeting log template
</commit_message>
<xml_diff>
--- a/Documentation/MeetingLogs/Monday26March.docx
+++ b/Documentation/MeetingLogs/Monday26March.docx
@@ -7,15 +7,12 @@
         <w:pStyle w:val="Title"/>
       </w:pPr>
       <w:r>
-        <w:t>Student Planner App</w:t>
-      </w:r>
-    </w:p>
-    <w:p>
-      <w:pPr>
-        <w:pStyle w:val="Subtitle"/>
-      </w:pPr>
-      <w:r>
-        <w:t>Monday 26</w:t>
+        <w:t>Monday 2</w:t>
+      </w:r>
+      <w:bookmarkStart w:id="0" w:name="_GoBack"/>
+      <w:bookmarkEnd w:id="0"/>
+      <w:r>
+        <w:t>6</w:t>
       </w:r>
       <w:r>
         <w:rPr>
@@ -24,13 +21,7 @@
         <w:t>th</w:t>
       </w:r>
       <w:r>
-        <w:t xml:space="preserve"> </w:t>
-      </w:r>
-      <w:r>
-        <w:t>March</w:t>
-      </w:r>
-      <w:r>
-        <w:t xml:space="preserve"> 2018</w:t>
+        <w:t xml:space="preserve"> March 2018</w:t>
       </w:r>
     </w:p>
     <w:p>
@@ -190,8 +181,6 @@
       <w:r>
         <w:t>Discuss actions for Sprint 1</w:t>
       </w:r>
-      <w:bookmarkStart w:id="0" w:name="_GoBack"/>
-      <w:bookmarkEnd w:id="0"/>
     </w:p>
     <w:p/>
     <w:sectPr>
@@ -1209,16 +1198,17 @@
     <w:link w:val="TitleChar"/>
     <w:uiPriority w:val="10"/>
     <w:qFormat/>
-    <w:rsid w:val="00256411"/>
+    <w:rsid w:val="00C72E9D"/>
     <w:pPr>
       <w:spacing w:after="0" w:line="240" w:lineRule="auto"/>
       <w:contextualSpacing/>
+      <w:jc w:val="center"/>
     </w:pPr>
     <w:rPr>
       <w:rFonts w:asciiTheme="majorHAnsi" w:eastAsiaTheme="majorEastAsia" w:hAnsiTheme="majorHAnsi" w:cstheme="majorBidi"/>
       <w:caps/>
       <w:spacing w:val="40"/>
-      <w:sz w:val="76"/>
+      <w:sz w:val="68"/>
       <w:szCs w:val="76"/>
     </w:rPr>
   </w:style>
@@ -1227,12 +1217,12 @@
     <w:basedOn w:val="DefaultParagraphFont"/>
     <w:link w:val="Title"/>
     <w:uiPriority w:val="10"/>
-    <w:rsid w:val="00256411"/>
+    <w:rsid w:val="00C72E9D"/>
     <w:rPr>
       <w:rFonts w:asciiTheme="majorHAnsi" w:eastAsiaTheme="majorEastAsia" w:hAnsiTheme="majorHAnsi" w:cstheme="majorBidi"/>
       <w:caps/>
       <w:spacing w:val="40"/>
-      <w:sz w:val="76"/>
+      <w:sz w:val="68"/>
       <w:szCs w:val="76"/>
     </w:rPr>
   </w:style>

</xml_diff>